<commit_message>
document the list macros
</commit_message>
<xml_diff>
--- a/Introduction.docx
+++ b/Introduction.docx
@@ -4,7 +4,7 @@
   <w:body>
     <w:p>
       <w:pPr>
-        <w:pStyle w:val="Titel"/>
+        <w:pStyle w:val="Title"/>
       </w:pPr>
       <w:r>
         <w:t>Rom based filter graph</w:t>
@@ -21,7 +21,7 @@
     </w:p>
     <w:p>
       <w:pPr>
-        <w:pStyle w:val="berschrift1"/>
+        <w:pStyle w:val="Heading1"/>
       </w:pPr>
       <w:r>
         <w:t>Sources of information / Outputs</w:t>
@@ -219,7 +219,7 @@
     </w:p>
     <w:p>
       <w:pPr>
-        <w:pStyle w:val="berschrift2"/>
+        <w:pStyle w:val="Heading2"/>
       </w:pPr>
       <w:r>
         <w:t>Importing</w:t>
@@ -328,20 +328,12 @@
       </w:r>
       <w:r>
         <w:tab/>
-        <w:t xml:space="preserve">*import </w:t>
-      </w:r>
-      <w:proofErr w:type="spellStart"/>
-      <w:r>
-        <w:t>an</w:t>
-      </w:r>
-      <w:proofErr w:type="spellEnd"/>
-      <w:r>
-        <w:t xml:space="preserve"> event from a different file</w:t>
-      </w:r>
-    </w:p>
-    <w:p>
-      <w:pPr>
-        <w:pStyle w:val="berschrift2"/>
+        <w:t>*import an event from a different file</w:t>
+      </w:r>
+    </w:p>
+    <w:p>
+      <w:pPr>
+        <w:pStyle w:val="Heading2"/>
       </w:pPr>
       <w:r>
         <w:t>Data passing</w:t>
@@ -483,7 +475,7 @@
     </w:p>
     <w:p>
       <w:pPr>
-        <w:pStyle w:val="berschrift2"/>
+        <w:pStyle w:val="Heading2"/>
       </w:pPr>
       <w:r>
         <w:t>Timer control</w:t>
@@ -581,7 +573,7 @@
     </w:p>
     <w:p>
       <w:pPr>
-        <w:pStyle w:val="berschrift2"/>
+        <w:pStyle w:val="Heading2"/>
       </w:pPr>
       <w:r>
         <w:t>Predefined events</w:t>
@@ -636,7 +628,7 @@
     </w:p>
     <w:p>
       <w:pPr>
-        <w:pStyle w:val="berschrift1"/>
+        <w:pStyle w:val="Heading1"/>
       </w:pPr>
       <w:r>
         <w:lastRenderedPageBreak/>
@@ -783,7 +775,7 @@
     </w:p>
     <w:p>
       <w:pPr>
-        <w:pStyle w:val="berschrift1"/>
+        <w:pStyle w:val="Heading1"/>
       </w:pPr>
       <w:r>
         <w:t>Connections</w:t>
@@ -833,7 +825,7 @@
     </w:p>
     <w:p>
       <w:pPr>
-        <w:pStyle w:val="berschrift1"/>
+        <w:pStyle w:val="Heading1"/>
       </w:pPr>
       <w:r>
         <w:t>System infrastructure</w:t>
@@ -959,7 +951,7 @@
     </w:p>
     <w:p>
       <w:pPr>
-        <w:pStyle w:val="berschrift1"/>
+        <w:pStyle w:val="Heading1"/>
       </w:pPr>
       <w:r>
         <w:lastRenderedPageBreak/>
@@ -1144,7 +1136,7 @@
     </w:p>
     <w:p>
       <w:pPr>
-        <w:pStyle w:val="berschrift2"/>
+        <w:pStyle w:val="Heading2"/>
       </w:pPr>
       <w:r>
         <w:t>Importing</w:t>
@@ -1207,7 +1199,7 @@
     </w:p>
     <w:p>
       <w:pPr>
-        <w:pStyle w:val="berschrift2"/>
+        <w:pStyle w:val="Heading2"/>
       </w:pPr>
       <w:r>
         <w:t>Data passing</w:t>
@@ -1310,7 +1302,7 @@
     </w:p>
     <w:p>
       <w:pPr>
-        <w:pStyle w:val="berschrift2"/>
+        <w:pStyle w:val="Heading2"/>
       </w:pPr>
       <w:r>
         <w:t>Reading</w:t>
@@ -1733,7 +1725,7 @@
     </w:p>
     <w:p>
       <w:pPr>
-        <w:pStyle w:val="berschrift1"/>
+        <w:pStyle w:val="Heading1"/>
       </w:pPr>
       <w:r>
         <w:lastRenderedPageBreak/>
@@ -2278,7 +2270,7 @@
     </w:p>
     <w:p>
       <w:pPr>
-        <w:pStyle w:val="berschrift1"/>
+        <w:pStyle w:val="Heading1"/>
       </w:pPr>
       <w:r>
         <w:t>Hints</w:t>
@@ -2286,7 +2278,7 @@
     </w:p>
     <w:p>
       <w:pPr>
-        <w:pStyle w:val="Listenabsatz"/>
+        <w:pStyle w:val="ListParagraph"/>
         <w:numPr>
           <w:ilvl w:val="0"/>
           <w:numId w:val="2"/>
@@ -2298,7 +2290,7 @@
     </w:p>
     <w:p>
       <w:pPr>
-        <w:pStyle w:val="Listenabsatz"/>
+        <w:pStyle w:val="ListParagraph"/>
         <w:numPr>
           <w:ilvl w:val="0"/>
           <w:numId w:val="2"/>
@@ -2310,7 +2302,7 @@
     </w:p>
     <w:p>
       <w:pPr>
-        <w:pStyle w:val="Listenabsatz"/>
+        <w:pStyle w:val="ListParagraph"/>
         <w:numPr>
           <w:ilvl w:val="0"/>
           <w:numId w:val="2"/>
@@ -2330,7 +2322,7 @@
     </w:p>
     <w:p>
       <w:pPr>
-        <w:pStyle w:val="Listenabsatz"/>
+        <w:pStyle w:val="ListParagraph"/>
         <w:numPr>
           <w:ilvl w:val="0"/>
           <w:numId w:val="2"/>
@@ -2350,7 +2342,7 @@
     </w:p>
     <w:p>
       <w:pPr>
-        <w:pStyle w:val="berschrift1"/>
+        <w:pStyle w:val="Heading1"/>
       </w:pPr>
       <w:r>
         <w:t>Possible extensions (which are implemented in iv4)</w:t>
@@ -2358,7 +2350,7 @@
     </w:p>
     <w:p>
       <w:pPr>
-        <w:pStyle w:val="Listenabsatz"/>
+        <w:pStyle w:val="ListParagraph"/>
         <w:numPr>
           <w:ilvl w:val="0"/>
           <w:numId w:val="1"/>
@@ -2383,7 +2375,7 @@
     </w:p>
     <w:p>
       <w:pPr>
-        <w:pStyle w:val="Listenabsatz"/>
+        <w:pStyle w:val="ListParagraph"/>
         <w:numPr>
           <w:ilvl w:val="0"/>
           <w:numId w:val="1"/>
@@ -2411,7 +2403,7 @@
     </w:p>
     <w:p>
       <w:pPr>
-        <w:pStyle w:val="Listenabsatz"/>
+        <w:pStyle w:val="ListParagraph"/>
         <w:numPr>
           <w:ilvl w:val="0"/>
           <w:numId w:val="1"/>
@@ -2428,7 +2420,7 @@
     </w:p>
     <w:p>
       <w:pPr>
-        <w:pStyle w:val="Listenabsatz"/>
+        <w:pStyle w:val="ListParagraph"/>
         <w:numPr>
           <w:ilvl w:val="0"/>
           <w:numId w:val="1"/>
@@ -2456,7 +2448,7 @@
     </w:p>
     <w:p>
       <w:pPr>
-        <w:pStyle w:val="Listenabsatz"/>
+        <w:pStyle w:val="ListParagraph"/>
         <w:numPr>
           <w:ilvl w:val="0"/>
           <w:numId w:val="1"/>
@@ -2464,6 +2456,1297 @@
       </w:pPr>
       <w:r>
         <w:t>System timer: Increment a global variable in tick_1ms</w:t>
+      </w:r>
+      <w:r>
+        <w:br w:type="page"/>
+      </w:r>
+    </w:p>
+    <w:p>
+      <w:pPr>
+        <w:pStyle w:val="Heading1"/>
+      </w:pPr>
+      <w:r>
+        <w:lastRenderedPageBreak/>
+        <w:t>Appendix: The list macros</w:t>
+      </w:r>
+    </w:p>
+    <w:p>
+      <w:pPr>
+        <w:jc w:val="right"/>
+      </w:pPr>
+      <w:r>
+        <w:rPr>
+          <w:b/>
+        </w:rPr>
+        <w:t>Problem</w:t>
+      </w:r>
+      <w:r>
+        <w:t>: For each object collect pointers from different translation units and determine start address and length of this list.</w:t>
+      </w:r>
+      <w:r>
+        <w:br/>
+      </w:r>
+      <w:r>
+        <w:rPr>
+          <w:b/>
+        </w:rPr>
+        <w:t>Solution</w:t>
+      </w:r>
+      <w:r>
+        <w:t xml:space="preserve">: Create two sections per object, one </w:t>
+      </w:r>
+      <w:r>
+        <w:rPr>
+          <w:i/>
+        </w:rPr>
+        <w:t>single</w:t>
+      </w:r>
+      <w:r>
+        <w:t xml:space="preserve"> NULL pointer marking the start and one section collecting the list items. Every list start object also serves to mark the end of the previous list. Append one section with a NULL pointer at the end to terminate the last list and sort all these sections alphabetically.</w:t>
+      </w:r>
+    </w:p>
+    <w:p>
+      <w:r>
+        <w:rPr>
+          <w:rFonts w:ascii="Courier New" w:hAnsi="Courier New" w:cs="Courier New"/>
+        </w:rPr>
+        <w:t>_</w:t>
+      </w:r>
+      <w:proofErr w:type="spellStart"/>
+      <w:r>
+        <w:rPr>
+          <w:rFonts w:ascii="Courier New" w:hAnsi="Courier New" w:cs="Courier New"/>
+        </w:rPr>
+        <w:t>ROM_table_define_addr</w:t>
+      </w:r>
+      <w:proofErr w:type="spellEnd"/>
+      <w:r>
+        <w:t>(</w:t>
+      </w:r>
+      <w:r>
+        <w:rPr>
+          <w:i/>
+        </w:rPr>
+        <w:t>c-type</w:t>
+      </w:r>
+      <w:r>
+        <w:t xml:space="preserve">, </w:t>
+      </w:r>
+      <w:r>
+        <w:rPr>
+          <w:i/>
+        </w:rPr>
+        <w:t>section</w:t>
+      </w:r>
+      <w:r>
+        <w:t>);</w:t>
+      </w:r>
+      <w:r>
+        <w:tab/>
+        <w:t>*Start new list, generates leading NULL pointer</w:t>
+      </w:r>
+    </w:p>
+    <w:p>
+      <w:r>
+        <w:rPr>
+          <w:rFonts w:ascii="Courier New" w:hAnsi="Courier New" w:cs="Courier New"/>
+        </w:rPr>
+        <w:t>_</w:t>
+      </w:r>
+      <w:proofErr w:type="spellStart"/>
+      <w:r>
+        <w:rPr>
+          <w:rFonts w:ascii="Courier New" w:hAnsi="Courier New" w:cs="Courier New"/>
+        </w:rPr>
+        <w:t>ROM_table_import_addr</w:t>
+      </w:r>
+      <w:proofErr w:type="spellEnd"/>
+      <w:r>
+        <w:t>(</w:t>
+      </w:r>
+      <w:r>
+        <w:rPr>
+          <w:i/>
+        </w:rPr>
+        <w:t>c-type</w:t>
+      </w:r>
+      <w:r>
+        <w:t xml:space="preserve">, </w:t>
+      </w:r>
+      <w:r>
+        <w:rPr>
+          <w:i/>
+        </w:rPr>
+        <w:t>section</w:t>
+      </w:r>
+      <w:r>
+        <w:t>);</w:t>
+      </w:r>
+      <w:r>
+        <w:tab/>
+        <w:t>*Import a list from a different file</w:t>
+      </w:r>
+    </w:p>
+    <w:p>
+      <w:pPr>
+        <w:ind w:left="4320" w:hanging="4320"/>
+      </w:pPr>
+      <w:r>
+        <w:rPr>
+          <w:rFonts w:ascii="Courier New" w:hAnsi="Courier New" w:cs="Courier New"/>
+        </w:rPr>
+        <w:t>_</w:t>
+      </w:r>
+      <w:proofErr w:type="spellStart"/>
+      <w:r>
+        <w:rPr>
+          <w:rFonts w:ascii="Courier New" w:hAnsi="Courier New" w:cs="Courier New"/>
+        </w:rPr>
+        <w:t>ROM_table_</w:t>
+      </w:r>
+      <w:proofErr w:type="gramStart"/>
+      <w:r>
+        <w:rPr>
+          <w:rFonts w:ascii="Courier New" w:hAnsi="Courier New" w:cs="Courier New"/>
+        </w:rPr>
+        <w:t>addr</w:t>
+      </w:r>
+      <w:proofErr w:type="spellEnd"/>
+      <w:r>
+        <w:t>(</w:t>
+      </w:r>
+      <w:proofErr w:type="gramEnd"/>
+      <w:r>
+        <w:rPr>
+          <w:i/>
+        </w:rPr>
+        <w:t>section</w:t>
+      </w:r>
+      <w:r>
+        <w:t>);</w:t>
+      </w:r>
+      <w:r>
+        <w:tab/>
+      </w:r>
+      <w:r>
+        <w:tab/>
+        <w:t xml:space="preserve">Determine address of list </w:t>
+      </w:r>
+      <w:r>
+        <w:br/>
+        <w:t>(by incrementing the pointer to the leading NULL section by one</w:t>
+      </w:r>
+      <w:r>
+        <w:t xml:space="preserve"> pointer length</w:t>
+      </w:r>
+      <w:r>
+        <w:t>)</w:t>
+      </w:r>
+    </w:p>
+    <w:p>
+      <w:r>
+        <w:rPr>
+          <w:rFonts w:ascii="Courier New" w:hAnsi="Courier New" w:cs="Courier New"/>
+        </w:rPr>
+        <w:t>_</w:t>
+      </w:r>
+      <w:proofErr w:type="spellStart"/>
+      <w:r>
+        <w:rPr>
+          <w:rFonts w:ascii="Courier New" w:hAnsi="Courier New" w:cs="Courier New"/>
+        </w:rPr>
+        <w:t>ROM_table_entry</w:t>
+      </w:r>
+      <w:proofErr w:type="spellEnd"/>
+      <w:r>
+        <w:t>(</w:t>
+      </w:r>
+      <w:r>
+        <w:rPr>
+          <w:i/>
+        </w:rPr>
+        <w:t>c-type</w:t>
+      </w:r>
+      <w:r>
+        <w:t xml:space="preserve">, </w:t>
+      </w:r>
+      <w:proofErr w:type="spellStart"/>
+      <w:r>
+        <w:t>entryprefix</w:t>
+      </w:r>
+      <w:proofErr w:type="spellEnd"/>
+      <w:r>
+        <w:t xml:space="preserve">, </w:t>
+      </w:r>
+      <w:r>
+        <w:rPr>
+          <w:i/>
+        </w:rPr>
+        <w:t>section, value</w:t>
+      </w:r>
+      <w:r>
+        <w:t>);</w:t>
+      </w:r>
+      <w:r>
+        <w:tab/>
+        <w:t>*Add one item to the list</w:t>
+      </w:r>
+    </w:p>
+    <w:p>
+      <w:r>
+        <w:rPr>
+          <w:rFonts w:ascii="Courier New" w:hAnsi="Courier New" w:cs="Courier New"/>
+        </w:rPr>
+        <w:t>_</w:t>
+      </w:r>
+      <w:proofErr w:type="spellStart"/>
+      <w:r>
+        <w:rPr>
+          <w:rFonts w:ascii="Courier New" w:hAnsi="Courier New" w:cs="Courier New"/>
+        </w:rPr>
+        <w:t>ROM_table_</w:t>
+      </w:r>
+      <w:proofErr w:type="gramStart"/>
+      <w:r>
+        <w:rPr>
+          <w:rFonts w:ascii="Courier New" w:hAnsi="Courier New" w:cs="Courier New"/>
+        </w:rPr>
+        <w:t>end</w:t>
+      </w:r>
+      <w:proofErr w:type="spellEnd"/>
+      <w:r>
+        <w:rPr>
+          <w:rFonts w:ascii="Courier New" w:hAnsi="Courier New" w:cs="Courier New"/>
+        </w:rPr>
+        <w:t>(</w:t>
+      </w:r>
+      <w:proofErr w:type="gramEnd"/>
+      <w:r>
+        <w:rPr>
+          <w:rFonts w:ascii="Courier New" w:hAnsi="Courier New" w:cs="Courier New"/>
+        </w:rPr>
+        <w:t>)</w:t>
+      </w:r>
+      <w:r>
+        <w:t>;</w:t>
+      </w:r>
+      <w:r>
+        <w:tab/>
+      </w:r>
+      <w:r>
+        <w:tab/>
+      </w:r>
+      <w:r>
+        <w:tab/>
+        <w:t>*Generate the terminating NULL pointer at the end</w:t>
+      </w:r>
+    </w:p>
+    <w:p>
+      <w:pPr>
+        <w:pStyle w:val="Heading2"/>
+      </w:pPr>
+      <w:r>
+        <w:t>Example layout</w:t>
+      </w:r>
+    </w:p>
+    <w:p>
+      <w:pPr>
+        <w:spacing w:after="0"/>
+        <w:rPr>
+          <w:rFonts w:ascii="Courier New" w:hAnsi="Courier New" w:cs="Courier New"/>
+        </w:rPr>
+      </w:pPr>
+      <w:r>
+        <w:rPr>
+          <w:rFonts w:ascii="Courier New" w:hAnsi="Courier New" w:cs="Courier New"/>
+        </w:rPr>
+        <w:t xml:space="preserve">Address size </w:t>
+      </w:r>
+      <w:proofErr w:type="gramStart"/>
+      <w:r>
+        <w:rPr>
+          <w:rFonts w:ascii="Courier New" w:hAnsi="Courier New" w:cs="Courier New"/>
+        </w:rPr>
+        <w:t>object(</w:t>
+      </w:r>
+      <w:proofErr w:type="spellStart"/>
+      <w:proofErr w:type="gramEnd"/>
+      <w:r>
+        <w:rPr>
+          <w:rFonts w:ascii="Courier New" w:hAnsi="Courier New" w:cs="Courier New"/>
+        </w:rPr>
+        <w:t>section_</w:t>
+      </w:r>
+      <w:r>
+        <w:rPr>
+          <w:rFonts w:ascii="Courier New" w:hAnsi="Courier New" w:cs="Courier New"/>
+        </w:rPr>
+        <w:t>name</w:t>
+      </w:r>
+      <w:proofErr w:type="spellEnd"/>
+      <w:r>
+        <w:rPr>
+          <w:rFonts w:ascii="Courier New" w:hAnsi="Courier New" w:cs="Courier New"/>
+        </w:rPr>
+        <w:t>)</w:t>
+      </w:r>
+    </w:p>
+    <w:p>
+      <w:pPr>
+        <w:spacing w:after="0"/>
+        <w:ind w:left="4320" w:hanging="4320"/>
+        <w:rPr>
+          <w:rFonts w:cs="Courier New"/>
+        </w:rPr>
+      </w:pPr>
+      <w:r>
+        <w:rPr>
+          <w:rFonts w:ascii="Courier New" w:hAnsi="Courier New" w:cs="Courier New"/>
+        </w:rPr>
+        <w:t xml:space="preserve">0x20a4    </w:t>
+      </w:r>
+      <w:proofErr w:type="gramStart"/>
+      <w:r>
+        <w:rPr>
+          <w:rFonts w:ascii="Courier New" w:hAnsi="Courier New" w:cs="Courier New"/>
+        </w:rPr>
+        <w:t>4</w:t>
+      </w:r>
+      <w:r>
+        <w:rPr>
+          <w:rFonts w:ascii="Courier New" w:hAnsi="Courier New" w:cs="Courier New"/>
+        </w:rPr>
+        <w:t xml:space="preserve">  </w:t>
+      </w:r>
+      <w:r>
+        <w:rPr>
+          <w:rFonts w:ascii="Courier New" w:hAnsi="Courier New" w:cs="Courier New"/>
+        </w:rPr>
+        <w:t>RBF.obj</w:t>
+      </w:r>
+      <w:proofErr w:type="gramEnd"/>
+      <w:r>
+        <w:rPr>
+          <w:rFonts w:ascii="Courier New" w:hAnsi="Courier New" w:cs="Courier New"/>
+        </w:rPr>
+        <w:t xml:space="preserve"> (</w:t>
+      </w:r>
+      <w:r>
+        <w:rPr>
+          <w:rFonts w:ascii="Courier New" w:hAnsi="Courier New" w:cs="Courier New"/>
+          <w:sz w:val="20"/>
+        </w:rPr>
+        <w:t>.text:RBF_</w:t>
+      </w:r>
+      <w:r>
+        <w:rPr>
+          <w:rFonts w:ascii="Courier New" w:hAnsi="Courier New" w:cs="Courier New"/>
+          <w:b/>
+          <w:sz w:val="20"/>
+        </w:rPr>
+        <w:t>idle</w:t>
+      </w:r>
+      <w:r>
+        <w:rPr>
+          <w:rFonts w:ascii="Courier New" w:hAnsi="Courier New" w:cs="Courier New"/>
+          <w:sz w:val="20"/>
+        </w:rPr>
+        <w:t>_source_tasks0</w:t>
+      </w:r>
+      <w:r>
+        <w:rPr>
+          <w:rFonts w:ascii="Courier New" w:hAnsi="Courier New" w:cs="Courier New"/>
+        </w:rPr>
+        <w:t>)</w:t>
+      </w:r>
+      <w:r>
+        <w:rPr>
+          <w:rFonts w:cs="Courier New"/>
+        </w:rPr>
+        <w:t xml:space="preserve"> </w:t>
+      </w:r>
+      <w:r>
+        <w:rPr>
+          <w:rFonts w:cs="Courier New"/>
+        </w:rPr>
+        <w:t xml:space="preserve">  </w:t>
+      </w:r>
+      <w:r>
+        <w:rPr>
+          <w:rFonts w:cs="Courier New"/>
+        </w:rPr>
+        <w:tab/>
+      </w:r>
+      <w:r>
+        <w:rPr>
+          <w:rFonts w:cs="Courier New"/>
+        </w:rPr>
+        <w:t>Start of idle tasks</w:t>
+      </w:r>
+      <w:r>
+        <w:rPr>
+          <w:rFonts w:cs="Courier New"/>
+        </w:rPr>
+        <w:t xml:space="preserve">, </w:t>
+      </w:r>
+      <w:r>
+        <w:rPr>
+          <w:rFonts w:cs="Courier New"/>
+          <w:b/>
+        </w:rPr>
+        <w:t>NULL</w:t>
+      </w:r>
+    </w:p>
+    <w:p>
+      <w:pPr>
+        <w:spacing w:after="0"/>
+        <w:ind w:left="4320" w:hanging="4320"/>
+        <w:rPr>
+          <w:rFonts w:ascii="Courier New" w:hAnsi="Courier New" w:cs="Courier New"/>
+        </w:rPr>
+      </w:pPr>
+      <w:r>
+        <w:rPr>
+          <w:rFonts w:ascii="Courier New" w:hAnsi="Courier New" w:cs="Courier New"/>
+        </w:rPr>
+        <w:t xml:space="preserve">0x20a8    </w:t>
+      </w:r>
+      <w:proofErr w:type="gramStart"/>
+      <w:r>
+        <w:rPr>
+          <w:rFonts w:ascii="Courier New" w:hAnsi="Courier New" w:cs="Courier New"/>
+        </w:rPr>
+        <w:t>4</w:t>
+      </w:r>
+      <w:r>
+        <w:rPr>
+          <w:rFonts w:ascii="Courier New" w:hAnsi="Courier New" w:cs="Courier New"/>
+        </w:rPr>
+        <w:t xml:space="preserve">  </w:t>
+      </w:r>
+      <w:r>
+        <w:rPr>
+          <w:rFonts w:ascii="Courier New" w:hAnsi="Courier New" w:cs="Courier New"/>
+          <w:sz w:val="20"/>
+        </w:rPr>
+        <w:t>dummy</w:t>
+      </w:r>
+      <w:proofErr w:type="gramEnd"/>
+      <w:r>
+        <w:rPr>
+          <w:rFonts w:ascii="Courier New" w:hAnsi="Courier New" w:cs="Courier New"/>
+          <w:sz w:val="20"/>
+        </w:rPr>
+        <w:t xml:space="preserve">_timer.obj </w:t>
+      </w:r>
+      <w:r>
+        <w:rPr>
+          <w:rFonts w:ascii="Courier New" w:hAnsi="Courier New" w:cs="Courier New"/>
+        </w:rPr>
+        <w:t>(</w:t>
+      </w:r>
+      <w:r>
+        <w:rPr>
+          <w:rFonts w:ascii="Courier New" w:hAnsi="Courier New" w:cs="Courier New"/>
+          <w:sz w:val="20"/>
+        </w:rPr>
+        <w:t>.text:RBF_</w:t>
+      </w:r>
+      <w:r>
+        <w:rPr>
+          <w:rFonts w:ascii="Courier New" w:hAnsi="Courier New" w:cs="Courier New"/>
+          <w:b/>
+          <w:sz w:val="20"/>
+        </w:rPr>
+        <w:t>idle</w:t>
+      </w:r>
+      <w:r>
+        <w:rPr>
+          <w:rFonts w:ascii="Courier New" w:hAnsi="Courier New" w:cs="Courier New"/>
+          <w:sz w:val="20"/>
+        </w:rPr>
+        <w:t>_source_tasks1</w:t>
+      </w:r>
+      <w:r>
+        <w:rPr>
+          <w:rFonts w:ascii="Courier New" w:hAnsi="Courier New" w:cs="Courier New"/>
+        </w:rPr>
+        <w:t>)</w:t>
+      </w:r>
+      <w:r>
+        <w:rPr>
+          <w:rFonts w:cs="Courier New"/>
+        </w:rPr>
+        <w:t xml:space="preserve"> </w:t>
+      </w:r>
+      <w:r>
+        <w:rPr>
+          <w:rFonts w:cs="Courier New"/>
+        </w:rPr>
+        <w:t xml:space="preserve">  </w:t>
+      </w:r>
+      <w:r>
+        <w:rPr>
+          <w:rFonts w:cs="Courier New"/>
+        </w:rPr>
+        <w:tab/>
+      </w:r>
+      <w:r>
+        <w:rPr>
+          <w:rFonts w:cs="Courier New"/>
+        </w:rPr>
+        <w:t xml:space="preserve">A single </w:t>
+      </w:r>
+      <w:r>
+        <w:rPr>
+          <w:rFonts w:cs="Courier New"/>
+          <w:b/>
+        </w:rPr>
+        <w:t>entry</w:t>
+      </w:r>
+    </w:p>
+    <w:p>
+      <w:pPr>
+        <w:spacing w:after="0"/>
+        <w:ind w:left="4320" w:hanging="4320"/>
+        <w:rPr>
+          <w:rFonts w:cs="Courier New"/>
+        </w:rPr>
+      </w:pPr>
+      <w:r>
+        <w:rPr>
+          <w:rFonts w:ascii="Courier New" w:hAnsi="Courier New" w:cs="Courier New"/>
+        </w:rPr>
+        <w:t xml:space="preserve">0x20ac    </w:t>
+      </w:r>
+      <w:proofErr w:type="gramStart"/>
+      <w:r>
+        <w:rPr>
+          <w:rFonts w:ascii="Courier New" w:hAnsi="Courier New" w:cs="Courier New"/>
+        </w:rPr>
+        <w:t>4</w:t>
+      </w:r>
+      <w:r>
+        <w:rPr>
+          <w:rFonts w:ascii="Courier New" w:hAnsi="Courier New" w:cs="Courier New"/>
+        </w:rPr>
+        <w:t xml:space="preserve">  </w:t>
+      </w:r>
+      <w:r>
+        <w:rPr>
+          <w:rFonts w:ascii="Courier New" w:hAnsi="Courier New" w:cs="Courier New"/>
+          <w:sz w:val="20"/>
+        </w:rPr>
+        <w:t>example0.obj</w:t>
+      </w:r>
+      <w:proofErr w:type="gramEnd"/>
+      <w:r>
+        <w:rPr>
+          <w:rFonts w:ascii="Courier New" w:hAnsi="Courier New" w:cs="Courier New"/>
+          <w:sz w:val="20"/>
+        </w:rPr>
+        <w:t xml:space="preserve"> </w:t>
+      </w:r>
+      <w:r>
+        <w:rPr>
+          <w:rFonts w:ascii="Courier New" w:hAnsi="Courier New" w:cs="Courier New"/>
+        </w:rPr>
+        <w:t>(</w:t>
+      </w:r>
+      <w:r>
+        <w:rPr>
+          <w:rFonts w:ascii="Courier New" w:hAnsi="Courier New" w:cs="Courier New"/>
+          <w:sz w:val="20"/>
+        </w:rPr>
+        <w:t>.text:RBF_</w:t>
+      </w:r>
+      <w:r>
+        <w:rPr>
+          <w:rFonts w:ascii="Courier New" w:hAnsi="Courier New" w:cs="Courier New"/>
+          <w:b/>
+          <w:sz w:val="20"/>
+        </w:rPr>
+        <w:t>outp1</w:t>
+      </w:r>
+      <w:r>
+        <w:rPr>
+          <w:rFonts w:ascii="Courier New" w:hAnsi="Courier New" w:cs="Courier New"/>
+          <w:sz w:val="20"/>
+        </w:rPr>
+        <w:t>_tasks0</w:t>
+      </w:r>
+      <w:r>
+        <w:rPr>
+          <w:rFonts w:ascii="Courier New" w:hAnsi="Courier New" w:cs="Courier New"/>
+        </w:rPr>
+        <w:t>)</w:t>
+      </w:r>
+    </w:p>
+    <w:p>
+      <w:pPr>
+        <w:spacing w:after="0"/>
+        <w:ind w:left="4320" w:firstLine="720"/>
+        <w:rPr>
+          <w:rFonts w:ascii="Courier New" w:hAnsi="Courier New" w:cs="Courier New"/>
+        </w:rPr>
+      </w:pPr>
+      <w:r>
+        <w:rPr>
+          <w:rFonts w:cs="Courier New"/>
+        </w:rPr>
+        <w:t>End of idle tasks, start of outp1 tasks</w:t>
+      </w:r>
+      <w:r>
+        <w:rPr>
+          <w:rFonts w:cs="Courier New"/>
+        </w:rPr>
+        <w:t xml:space="preserve">, </w:t>
+      </w:r>
+      <w:r>
+        <w:rPr>
+          <w:rFonts w:cs="Courier New"/>
+          <w:b/>
+        </w:rPr>
+        <w:t>NULL</w:t>
+      </w:r>
+    </w:p>
+    <w:p>
+      <w:pPr>
+        <w:spacing w:after="0"/>
+        <w:ind w:left="4320" w:hanging="4320"/>
+        <w:rPr>
+          <w:rFonts w:ascii="Courier New" w:hAnsi="Courier New" w:cs="Courier New"/>
+        </w:rPr>
+      </w:pPr>
+      <w:r>
+        <w:rPr>
+          <w:rFonts w:ascii="Courier New" w:hAnsi="Courier New" w:cs="Courier New"/>
+        </w:rPr>
+        <w:t xml:space="preserve">0x20b0    </w:t>
+      </w:r>
+      <w:proofErr w:type="gramStart"/>
+      <w:r>
+        <w:rPr>
+          <w:rFonts w:ascii="Courier New" w:hAnsi="Courier New" w:cs="Courier New"/>
+        </w:rPr>
+        <w:t>4</w:t>
+      </w:r>
+      <w:r>
+        <w:rPr>
+          <w:rFonts w:ascii="Courier New" w:hAnsi="Courier New" w:cs="Courier New"/>
+        </w:rPr>
+        <w:t xml:space="preserve">  </w:t>
+      </w:r>
+      <w:r>
+        <w:rPr>
+          <w:rFonts w:ascii="Courier New" w:hAnsi="Courier New" w:cs="Courier New"/>
+        </w:rPr>
+        <w:t>example0.obj</w:t>
+      </w:r>
+      <w:proofErr w:type="gramEnd"/>
+      <w:r>
+        <w:rPr>
+          <w:rFonts w:ascii="Courier New" w:hAnsi="Courier New" w:cs="Courier New"/>
+        </w:rPr>
+        <w:t xml:space="preserve"> (.text:RBF_</w:t>
+      </w:r>
+      <w:r>
+        <w:rPr>
+          <w:rFonts w:ascii="Courier New" w:hAnsi="Courier New" w:cs="Courier New"/>
+          <w:b/>
+        </w:rPr>
+        <w:t>outp1</w:t>
+      </w:r>
+      <w:r>
+        <w:rPr>
+          <w:rFonts w:ascii="Courier New" w:hAnsi="Courier New" w:cs="Courier New"/>
+        </w:rPr>
+        <w:t>_tasks1)</w:t>
+      </w:r>
+      <w:r>
+        <w:rPr>
+          <w:rFonts w:cs="Courier New"/>
+        </w:rPr>
+        <w:t xml:space="preserve"> </w:t>
+      </w:r>
+      <w:r>
+        <w:rPr>
+          <w:rFonts w:cs="Courier New"/>
+        </w:rPr>
+        <w:t xml:space="preserve">  </w:t>
+      </w:r>
+      <w:r>
+        <w:rPr>
+          <w:rFonts w:cs="Courier New"/>
+        </w:rPr>
+        <w:tab/>
+      </w:r>
+      <w:r>
+        <w:rPr>
+          <w:rFonts w:cs="Courier New"/>
+        </w:rPr>
+        <w:tab/>
+      </w:r>
+      <w:r>
+        <w:rPr>
+          <w:rFonts w:cs="Courier New"/>
+        </w:rPr>
+        <w:t xml:space="preserve">A single </w:t>
+      </w:r>
+      <w:r>
+        <w:rPr>
+          <w:rFonts w:cs="Courier New"/>
+          <w:b/>
+        </w:rPr>
+        <w:t>entry</w:t>
+      </w:r>
+    </w:p>
+    <w:p>
+      <w:pPr>
+        <w:spacing w:after="0"/>
+        <w:ind w:left="4320" w:hanging="4320"/>
+        <w:rPr>
+          <w:rFonts w:ascii="Courier New" w:hAnsi="Courier New" w:cs="Courier New"/>
+        </w:rPr>
+      </w:pPr>
+      <w:r>
+        <w:rPr>
+          <w:rFonts w:ascii="Courier New" w:hAnsi="Courier New" w:cs="Courier New"/>
+        </w:rPr>
+        <w:t xml:space="preserve">0x20b4    </w:t>
+      </w:r>
+      <w:proofErr w:type="gramStart"/>
+      <w:r>
+        <w:rPr>
+          <w:rFonts w:ascii="Courier New" w:hAnsi="Courier New" w:cs="Courier New"/>
+        </w:rPr>
+        <w:t>4</w:t>
+      </w:r>
+      <w:r>
+        <w:rPr>
+          <w:rFonts w:ascii="Courier New" w:hAnsi="Courier New" w:cs="Courier New"/>
+        </w:rPr>
+        <w:t xml:space="preserve">  </w:t>
+      </w:r>
+      <w:r>
+        <w:rPr>
+          <w:rFonts w:ascii="Courier New" w:hAnsi="Courier New" w:cs="Courier New"/>
+        </w:rPr>
+        <w:t>RBF.obj</w:t>
+      </w:r>
+      <w:proofErr w:type="gramEnd"/>
+      <w:r>
+        <w:rPr>
+          <w:rFonts w:ascii="Courier New" w:hAnsi="Courier New" w:cs="Courier New"/>
+        </w:rPr>
+        <w:t xml:space="preserve"> (</w:t>
+      </w:r>
+      <w:r>
+        <w:rPr>
+          <w:rFonts w:ascii="Courier New" w:hAnsi="Courier New" w:cs="Courier New"/>
+          <w:sz w:val="20"/>
+        </w:rPr>
+        <w:t>.text:RBF_program_</w:t>
+      </w:r>
+      <w:r>
+        <w:rPr>
+          <w:rFonts w:ascii="Courier New" w:hAnsi="Courier New" w:cs="Courier New"/>
+          <w:b/>
+          <w:sz w:val="20"/>
+        </w:rPr>
+        <w:t>start</w:t>
+      </w:r>
+      <w:r>
+        <w:rPr>
+          <w:rFonts w:ascii="Courier New" w:hAnsi="Courier New" w:cs="Courier New"/>
+          <w:sz w:val="20"/>
+        </w:rPr>
+        <w:t>_src_tasks0</w:t>
+      </w:r>
+      <w:r>
+        <w:rPr>
+          <w:rFonts w:ascii="Courier New" w:hAnsi="Courier New" w:cs="Courier New"/>
+        </w:rPr>
+        <w:t>)</w:t>
+      </w:r>
+      <w:r>
+        <w:rPr>
+          <w:rFonts w:ascii="Courier New" w:hAnsi="Courier New" w:cs="Courier New"/>
+        </w:rPr>
+        <w:t xml:space="preserve">  </w:t>
+      </w:r>
+      <w:r>
+        <w:rPr>
+          <w:rFonts w:cs="Courier New"/>
+        </w:rPr>
+        <w:t xml:space="preserve"> </w:t>
+      </w:r>
+      <w:r>
+        <w:rPr>
+          <w:rFonts w:cs="Courier New"/>
+        </w:rPr>
+        <w:tab/>
+      </w:r>
+      <w:r>
+        <w:rPr>
+          <w:rFonts w:cs="Courier New"/>
+          <w:b/>
+        </w:rPr>
+        <w:t>NULL</w:t>
+      </w:r>
+      <w:r>
+        <w:rPr>
+          <w:rFonts w:cs="Courier New"/>
+        </w:rPr>
+        <w:t>, empty</w:t>
+      </w:r>
+    </w:p>
+    <w:p>
+      <w:pPr>
+        <w:spacing w:after="0"/>
+        <w:ind w:left="4320" w:hanging="4320"/>
+        <w:rPr>
+          <w:rFonts w:ascii="Courier New" w:hAnsi="Courier New" w:cs="Courier New"/>
+        </w:rPr>
+      </w:pPr>
+      <w:r>
+        <w:rPr>
+          <w:rFonts w:ascii="Courier New" w:hAnsi="Courier New" w:cs="Courier New"/>
+        </w:rPr>
+        <w:t xml:space="preserve">0x20b8    </w:t>
+      </w:r>
+      <w:proofErr w:type="gramStart"/>
+      <w:r>
+        <w:rPr>
+          <w:rFonts w:ascii="Courier New" w:hAnsi="Courier New" w:cs="Courier New"/>
+        </w:rPr>
+        <w:t>4</w:t>
+      </w:r>
+      <w:r>
+        <w:rPr>
+          <w:rFonts w:ascii="Courier New" w:hAnsi="Courier New" w:cs="Courier New"/>
+        </w:rPr>
+        <w:t xml:space="preserve">  </w:t>
+      </w:r>
+      <w:r>
+        <w:rPr>
+          <w:rFonts w:ascii="Courier New" w:hAnsi="Courier New" w:cs="Courier New"/>
+        </w:rPr>
+        <w:t>example0.obj</w:t>
+      </w:r>
+      <w:proofErr w:type="gramEnd"/>
+      <w:r>
+        <w:rPr>
+          <w:rFonts w:ascii="Courier New" w:hAnsi="Courier New" w:cs="Courier New"/>
+        </w:rPr>
+        <w:t xml:space="preserve"> (.text:RBF_</w:t>
+      </w:r>
+      <w:r>
+        <w:rPr>
+          <w:rFonts w:ascii="Courier New" w:hAnsi="Courier New" w:cs="Courier New"/>
+          <w:b/>
+        </w:rPr>
+        <w:t>timer1</w:t>
+      </w:r>
+      <w:r>
+        <w:rPr>
+          <w:rFonts w:ascii="Courier New" w:hAnsi="Courier New" w:cs="Courier New"/>
+        </w:rPr>
+        <w:t>_tasks0)</w:t>
+      </w:r>
+      <w:r>
+        <w:rPr>
+          <w:rFonts w:cs="Courier New"/>
+        </w:rPr>
+        <w:t xml:space="preserve"> </w:t>
+      </w:r>
+      <w:r>
+        <w:rPr>
+          <w:rFonts w:cs="Courier New"/>
+        </w:rPr>
+        <w:t xml:space="preserve">  </w:t>
+      </w:r>
+      <w:r>
+        <w:rPr>
+          <w:rFonts w:cs="Courier New"/>
+        </w:rPr>
+        <w:tab/>
+      </w:r>
+      <w:r>
+        <w:rPr>
+          <w:rFonts w:cs="Courier New"/>
+        </w:rPr>
+        <w:tab/>
+      </w:r>
+      <w:r>
+        <w:rPr>
+          <w:rFonts w:cs="Courier New"/>
+          <w:b/>
+        </w:rPr>
+        <w:t>NULL</w:t>
+      </w:r>
+    </w:p>
+    <w:p>
+      <w:pPr>
+        <w:spacing w:after="0"/>
+        <w:ind w:left="4320" w:hanging="4320"/>
+        <w:rPr>
+          <w:rFonts w:ascii="Courier New" w:hAnsi="Courier New" w:cs="Courier New"/>
+        </w:rPr>
+      </w:pPr>
+      <w:r>
+        <w:rPr>
+          <w:rFonts w:ascii="Courier New" w:hAnsi="Courier New" w:cs="Courier New"/>
+        </w:rPr>
+        <w:t xml:space="preserve">0x20bc    </w:t>
+      </w:r>
+      <w:proofErr w:type="gramStart"/>
+      <w:r>
+        <w:rPr>
+          <w:rFonts w:ascii="Courier New" w:hAnsi="Courier New" w:cs="Courier New"/>
+        </w:rPr>
+        <w:t>4</w:t>
+      </w:r>
+      <w:r>
+        <w:rPr>
+          <w:rFonts w:ascii="Courier New" w:hAnsi="Courier New" w:cs="Courier New"/>
+        </w:rPr>
+        <w:t xml:space="preserve">  </w:t>
+      </w:r>
+      <w:r>
+        <w:rPr>
+          <w:rFonts w:ascii="Courier New" w:hAnsi="Courier New" w:cs="Courier New"/>
+        </w:rPr>
+        <w:t>example0.obj</w:t>
+      </w:r>
+      <w:proofErr w:type="gramEnd"/>
+      <w:r>
+        <w:rPr>
+          <w:rFonts w:ascii="Courier New" w:hAnsi="Courier New" w:cs="Courier New"/>
+        </w:rPr>
+        <w:t xml:space="preserve"> (.text:RBF_</w:t>
+      </w:r>
+      <w:r>
+        <w:rPr>
+          <w:rFonts w:ascii="Courier New" w:hAnsi="Courier New" w:cs="Courier New"/>
+          <w:b/>
+        </w:rPr>
+        <w:t>timer1</w:t>
+      </w:r>
+      <w:r>
+        <w:rPr>
+          <w:rFonts w:ascii="Courier New" w:hAnsi="Courier New" w:cs="Courier New"/>
+        </w:rPr>
+        <w:t>_tasks1)</w:t>
+      </w:r>
+      <w:r>
+        <w:rPr>
+          <w:rFonts w:ascii="Courier New" w:hAnsi="Courier New" w:cs="Courier New"/>
+        </w:rPr>
+        <w:tab/>
+      </w:r>
+      <w:r>
+        <w:rPr>
+          <w:rFonts w:ascii="Courier New" w:hAnsi="Courier New" w:cs="Courier New"/>
+        </w:rPr>
+        <w:tab/>
+      </w:r>
+      <w:r>
+        <w:rPr>
+          <w:rFonts w:cs="Courier New"/>
+        </w:rPr>
+        <w:t xml:space="preserve">A single </w:t>
+      </w:r>
+      <w:r>
+        <w:rPr>
+          <w:rFonts w:cs="Courier New"/>
+          <w:b/>
+        </w:rPr>
+        <w:t>entry</w:t>
+      </w:r>
+    </w:p>
+    <w:p>
+      <w:pPr>
+        <w:spacing w:after="0"/>
+        <w:ind w:left="4320" w:hanging="4320"/>
+        <w:rPr>
+          <w:rFonts w:ascii="Courier New" w:hAnsi="Courier New" w:cs="Courier New"/>
+        </w:rPr>
+      </w:pPr>
+      <w:r>
+        <w:rPr>
+          <w:rFonts w:ascii="Courier New" w:hAnsi="Courier New" w:cs="Courier New"/>
+        </w:rPr>
+        <w:t xml:space="preserve">0x20c0    </w:t>
+      </w:r>
+      <w:proofErr w:type="gramStart"/>
+      <w:r>
+        <w:rPr>
+          <w:rFonts w:ascii="Courier New" w:hAnsi="Courier New" w:cs="Courier New"/>
+        </w:rPr>
+        <w:t>4</w:t>
+      </w:r>
+      <w:r>
+        <w:rPr>
+          <w:rFonts w:ascii="Courier New" w:hAnsi="Courier New" w:cs="Courier New"/>
+        </w:rPr>
+        <w:t xml:space="preserve">  </w:t>
+      </w:r>
+      <w:r>
+        <w:rPr>
+          <w:rFonts w:ascii="Courier New" w:hAnsi="Courier New" w:cs="Courier New"/>
+        </w:rPr>
+        <w:t>RBF.obj</w:t>
+      </w:r>
+      <w:proofErr w:type="gramEnd"/>
+      <w:r>
+        <w:rPr>
+          <w:rFonts w:ascii="Courier New" w:hAnsi="Courier New" w:cs="Courier New"/>
+        </w:rPr>
+        <w:t xml:space="preserve"> (.text:RBF_</w:t>
+      </w:r>
+      <w:r>
+        <w:rPr>
+          <w:rFonts w:ascii="Courier New" w:hAnsi="Courier New" w:cs="Courier New"/>
+          <w:b/>
+        </w:rPr>
+        <w:t>timers</w:t>
+      </w:r>
+      <w:r>
+        <w:rPr>
+          <w:rFonts w:ascii="Courier New" w:hAnsi="Courier New" w:cs="Courier New"/>
+        </w:rPr>
+        <w:t>0)</w:t>
+      </w:r>
+      <w:r>
+        <w:rPr>
+          <w:rFonts w:ascii="Courier New" w:hAnsi="Courier New" w:cs="Courier New"/>
+        </w:rPr>
+        <w:t xml:space="preserve">  </w:t>
+      </w:r>
+      <w:r>
+        <w:rPr>
+          <w:rFonts w:cs="Courier New"/>
+        </w:rPr>
+        <w:t xml:space="preserve"> </w:t>
+      </w:r>
+      <w:r>
+        <w:rPr>
+          <w:rFonts w:cs="Courier New"/>
+        </w:rPr>
+        <w:tab/>
+      </w:r>
+      <w:r>
+        <w:rPr>
+          <w:rFonts w:cs="Courier New"/>
+        </w:rPr>
+        <w:tab/>
+      </w:r>
+      <w:r>
+        <w:rPr>
+          <w:rFonts w:cs="Courier New"/>
+        </w:rPr>
+        <w:t xml:space="preserve">Start of timer list, </w:t>
+      </w:r>
+      <w:r>
+        <w:rPr>
+          <w:rFonts w:cs="Courier New"/>
+          <w:b/>
+        </w:rPr>
+        <w:t>NULL</w:t>
+      </w:r>
+    </w:p>
+    <w:p>
+      <w:pPr>
+        <w:spacing w:after="0"/>
+        <w:ind w:left="4320" w:hanging="4320"/>
+        <w:rPr>
+          <w:rFonts w:ascii="Courier New" w:hAnsi="Courier New" w:cs="Courier New"/>
+        </w:rPr>
+      </w:pPr>
+      <w:r>
+        <w:rPr>
+          <w:rFonts w:ascii="Courier New" w:hAnsi="Courier New" w:cs="Courier New"/>
+        </w:rPr>
+        <w:t xml:space="preserve">0x20c4    </w:t>
+      </w:r>
+      <w:proofErr w:type="gramStart"/>
+      <w:r>
+        <w:rPr>
+          <w:rFonts w:ascii="Courier New" w:hAnsi="Courier New" w:cs="Courier New"/>
+        </w:rPr>
+        <w:t>4</w:t>
+      </w:r>
+      <w:r>
+        <w:rPr>
+          <w:rFonts w:ascii="Courier New" w:hAnsi="Courier New" w:cs="Courier New"/>
+        </w:rPr>
+        <w:t xml:space="preserve">  </w:t>
+      </w:r>
+      <w:r>
+        <w:rPr>
+          <w:rFonts w:ascii="Courier New" w:hAnsi="Courier New" w:cs="Courier New"/>
+        </w:rPr>
+        <w:t>example0.obj</w:t>
+      </w:r>
+      <w:proofErr w:type="gramEnd"/>
+      <w:r>
+        <w:rPr>
+          <w:rFonts w:ascii="Courier New" w:hAnsi="Courier New" w:cs="Courier New"/>
+        </w:rPr>
+        <w:t xml:space="preserve"> (</w:t>
+      </w:r>
+      <w:r>
+        <w:rPr>
+          <w:rFonts w:ascii="Courier New" w:hAnsi="Courier New" w:cs="Courier New"/>
+          <w:sz w:val="20"/>
+        </w:rPr>
+        <w:t>.text:RBF_</w:t>
+      </w:r>
+      <w:r>
+        <w:rPr>
+          <w:rFonts w:ascii="Courier New" w:hAnsi="Courier New" w:cs="Courier New"/>
+          <w:b/>
+          <w:sz w:val="20"/>
+        </w:rPr>
+        <w:t>timers</w:t>
+      </w:r>
+      <w:r>
+        <w:rPr>
+          <w:rFonts w:ascii="Courier New" w:hAnsi="Courier New" w:cs="Courier New"/>
+          <w:sz w:val="20"/>
+        </w:rPr>
+        <w:t>1</w:t>
+      </w:r>
+      <w:r>
+        <w:rPr>
+          <w:rFonts w:ascii="Courier New" w:hAnsi="Courier New" w:cs="Courier New"/>
+        </w:rPr>
+        <w:t>)</w:t>
+      </w:r>
+      <w:r>
+        <w:rPr>
+          <w:rFonts w:cs="Courier New"/>
+        </w:rPr>
+        <w:tab/>
+      </w:r>
+      <w:r>
+        <w:rPr>
+          <w:rFonts w:cs="Courier New"/>
+        </w:rPr>
+        <w:tab/>
+      </w:r>
+      <w:r>
+        <w:rPr>
+          <w:rFonts w:cs="Courier New"/>
+        </w:rPr>
+        <w:t xml:space="preserve">A single timer </w:t>
+      </w:r>
+      <w:r>
+        <w:rPr>
+          <w:rFonts w:cs="Courier New"/>
+          <w:b/>
+        </w:rPr>
+        <w:t>entry</w:t>
+      </w:r>
+    </w:p>
+    <w:p>
+      <w:pPr>
+        <w:spacing w:after="0"/>
+        <w:ind w:left="4320" w:hanging="4320"/>
+        <w:rPr>
+          <w:rFonts w:ascii="Courier New" w:hAnsi="Courier New" w:cs="Courier New"/>
+        </w:rPr>
+      </w:pPr>
+      <w:r>
+        <w:rPr>
+          <w:rFonts w:ascii="Courier New" w:hAnsi="Courier New" w:cs="Courier New"/>
+        </w:rPr>
+        <w:t xml:space="preserve">0x20c8    </w:t>
+      </w:r>
+      <w:proofErr w:type="gramStart"/>
+      <w:r>
+        <w:rPr>
+          <w:rFonts w:ascii="Courier New" w:hAnsi="Courier New" w:cs="Courier New"/>
+        </w:rPr>
+        <w:t>4</w:t>
+      </w:r>
+      <w:r>
+        <w:rPr>
+          <w:rFonts w:ascii="Courier New" w:hAnsi="Courier New" w:cs="Courier New"/>
+        </w:rPr>
+        <w:t xml:space="preserve">  </w:t>
+      </w:r>
+      <w:r>
+        <w:rPr>
+          <w:rFonts w:ascii="Courier New" w:hAnsi="Courier New" w:cs="Courier New"/>
+        </w:rPr>
+        <w:t>RBF.obj</w:t>
+      </w:r>
+      <w:proofErr w:type="gramEnd"/>
+      <w:r>
+        <w:rPr>
+          <w:rFonts w:ascii="Courier New" w:hAnsi="Courier New" w:cs="Courier New"/>
+        </w:rPr>
+        <w:t xml:space="preserve"> (.</w:t>
+      </w:r>
+      <w:proofErr w:type="spellStart"/>
+      <w:r>
+        <w:rPr>
+          <w:rFonts w:ascii="Courier New" w:hAnsi="Courier New" w:cs="Courier New"/>
+        </w:rPr>
+        <w:t>text:RBF</w:t>
+      </w:r>
+      <w:r>
+        <w:rPr>
+          <w:rFonts w:ascii="Courier New" w:hAnsi="Courier New" w:cs="Courier New"/>
+          <w:b/>
+        </w:rPr>
+        <w:t>z</w:t>
+      </w:r>
+      <w:proofErr w:type="spellEnd"/>
+      <w:r>
+        <w:rPr>
+          <w:rFonts w:ascii="Courier New" w:hAnsi="Courier New" w:cs="Courier New"/>
+        </w:rPr>
+        <w:t>)</w:t>
+      </w:r>
+      <w:r>
+        <w:rPr>
+          <w:rFonts w:cs="Courier New"/>
+        </w:rPr>
+        <w:t xml:space="preserve"> </w:t>
+      </w:r>
+      <w:r>
+        <w:rPr>
+          <w:rFonts w:cs="Courier New"/>
+        </w:rPr>
+        <w:tab/>
+      </w:r>
+      <w:r>
+        <w:rPr>
+          <w:rFonts w:cs="Courier New"/>
+        </w:rPr>
+        <w:tab/>
+      </w:r>
+      <w:r>
+        <w:rPr>
+          <w:rFonts w:cs="Courier New"/>
+        </w:rPr>
+        <w:tab/>
+      </w:r>
+      <w:r>
+        <w:rPr>
+          <w:rFonts w:cs="Courier New"/>
+        </w:rPr>
+        <w:t xml:space="preserve">End of the last list, </w:t>
+      </w:r>
+      <w:r>
+        <w:rPr>
+          <w:rFonts w:cs="Courier New"/>
+          <w:b/>
+        </w:rPr>
+        <w:t>NULL</w:t>
       </w:r>
     </w:p>
     <w:sectPr>
@@ -2867,16 +4150,16 @@
     <w:lsdException w:name="Bibliography" w:uiPriority="37"/>
     <w:lsdException w:name="TOC Heading" w:uiPriority="39" w:qFormat="1"/>
   </w:latentStyles>
-  <w:style w:type="paragraph" w:default="1" w:styleId="Standard">
+  <w:style w:type="paragraph" w:default="1" w:styleId="Normal">
     <w:name w:val="Normal"/>
     <w:qFormat/>
     <w:rsid w:val="00E47B25"/>
   </w:style>
-  <w:style w:type="paragraph" w:styleId="berschrift1">
+  <w:style w:type="paragraph" w:styleId="Heading1">
     <w:name w:val="heading 1"/>
-    <w:basedOn w:val="Standard"/>
-    <w:next w:val="Standard"/>
-    <w:link w:val="berschrift1Zchn"/>
+    <w:basedOn w:val="Normal"/>
+    <w:next w:val="Normal"/>
+    <w:link w:val="Heading1Char"/>
     <w:uiPriority w:val="9"/>
     <w:qFormat/>
     <w:rsid w:val="00C77CE6"/>
@@ -2895,11 +4178,11 @@
       <w:szCs w:val="28"/>
     </w:rPr>
   </w:style>
-  <w:style w:type="paragraph" w:styleId="berschrift2">
+  <w:style w:type="paragraph" w:styleId="Heading2">
     <w:name w:val="heading 2"/>
-    <w:basedOn w:val="Standard"/>
-    <w:next w:val="Standard"/>
-    <w:link w:val="berschrift2Zchn"/>
+    <w:basedOn w:val="Normal"/>
+    <w:next w:val="Normal"/>
+    <w:link w:val="Heading2Char"/>
     <w:uiPriority w:val="9"/>
     <w:unhideWhenUsed/>
     <w:qFormat/>
@@ -2919,13 +4202,13 @@
       <w:szCs w:val="26"/>
     </w:rPr>
   </w:style>
-  <w:style w:type="character" w:default="1" w:styleId="Absatz-Standardschriftart">
+  <w:style w:type="character" w:default="1" w:styleId="DefaultParagraphFont">
     <w:name w:val="Default Paragraph Font"/>
     <w:uiPriority w:val="1"/>
     <w:semiHidden/>
     <w:unhideWhenUsed/>
   </w:style>
-  <w:style w:type="table" w:default="1" w:styleId="NormaleTabelle">
+  <w:style w:type="table" w:default="1" w:styleId="TableNormal">
     <w:name w:val="Normal Table"/>
     <w:uiPriority w:val="99"/>
     <w:semiHidden/>
@@ -2941,16 +4224,16 @@
       </w:tblCellMar>
     </w:tblPr>
   </w:style>
-  <w:style w:type="numbering" w:default="1" w:styleId="KeineListe">
+  <w:style w:type="numbering" w:default="1" w:styleId="NoList">
     <w:name w:val="No List"/>
     <w:uiPriority w:val="99"/>
     <w:semiHidden/>
     <w:unhideWhenUsed/>
   </w:style>
-  <w:style w:type="character" w:customStyle="1" w:styleId="berschrift1Zchn">
-    <w:name w:val="Überschrift 1 Zchn"/>
-    <w:basedOn w:val="Absatz-Standardschriftart"/>
-    <w:link w:val="berschrift1"/>
+  <w:style w:type="character" w:customStyle="1" w:styleId="Heading1Char">
+    <w:name w:val="Heading 1 Char"/>
+    <w:basedOn w:val="DefaultParagraphFont"/>
+    <w:link w:val="Heading1"/>
     <w:uiPriority w:val="9"/>
     <w:rsid w:val="00C77CE6"/>
     <w:rPr>
@@ -2962,10 +4245,10 @@
       <w:szCs w:val="28"/>
     </w:rPr>
   </w:style>
-  <w:style w:type="character" w:customStyle="1" w:styleId="berschrift2Zchn">
-    <w:name w:val="Überschrift 2 Zchn"/>
-    <w:basedOn w:val="Absatz-Standardschriftart"/>
-    <w:link w:val="berschrift2"/>
+  <w:style w:type="character" w:customStyle="1" w:styleId="Heading2Char">
+    <w:name w:val="Heading 2 Char"/>
+    <w:basedOn w:val="DefaultParagraphFont"/>
+    <w:link w:val="Heading2"/>
     <w:uiPriority w:val="9"/>
     <w:rsid w:val="00303FC6"/>
     <w:rPr>
@@ -2977,9 +4260,9 @@
       <w:szCs w:val="26"/>
     </w:rPr>
   </w:style>
-  <w:style w:type="paragraph" w:styleId="Listenabsatz">
+  <w:style w:type="paragraph" w:styleId="ListParagraph">
     <w:name w:val="List Paragraph"/>
-    <w:basedOn w:val="Standard"/>
+    <w:basedOn w:val="Normal"/>
     <w:uiPriority w:val="34"/>
     <w:qFormat/>
     <w:rsid w:val="00B87C6C"/>
@@ -2988,11 +4271,11 @@
       <w:contextualSpacing/>
     </w:pPr>
   </w:style>
-  <w:style w:type="paragraph" w:styleId="Titel">
+  <w:style w:type="paragraph" w:styleId="Title">
     <w:name w:val="Title"/>
-    <w:basedOn w:val="Standard"/>
-    <w:next w:val="Standard"/>
-    <w:link w:val="TitelZchn"/>
+    <w:basedOn w:val="Normal"/>
+    <w:next w:val="Normal"/>
+    <w:link w:val="TitleChar"/>
     <w:uiPriority w:val="10"/>
     <w:qFormat/>
     <w:rsid w:val="00FA1C47"/>
@@ -3012,10 +4295,10 @@
       <w:szCs w:val="52"/>
     </w:rPr>
   </w:style>
-  <w:style w:type="character" w:customStyle="1" w:styleId="TitelZchn">
-    <w:name w:val="Titel Zchn"/>
-    <w:basedOn w:val="Absatz-Standardschriftart"/>
-    <w:link w:val="Titel"/>
+  <w:style w:type="character" w:customStyle="1" w:styleId="TitleChar">
+    <w:name w:val="Title Char"/>
+    <w:basedOn w:val="DefaultParagraphFont"/>
+    <w:link w:val="Title"/>
     <w:uiPriority w:val="10"/>
     <w:rsid w:val="00FA1C47"/>
     <w:rPr>

</xml_diff>